<commit_message>
Docs: Terminado as instruções para uso do código
</commit_message>
<xml_diff>
--- a/docs/Instrução_uso.docx
+++ b/docs/Instrução_uso.docx
@@ -5,53 +5,28 @@
     <w:p>
       <w:pPr>
         <w:rPr>
+          <w:rFonts w:ascii="Arial" w:hAnsi="Arial" w:cs="Arial"/>
+          <w:b/>
+          <w:bCs/>
+          <w:sz w:val="28"/>
+          <w:szCs w:val="28"/>
+        </w:rPr>
+      </w:pPr>
+      <w:r>
+        <w:rPr>
+          <w:rFonts w:ascii="Arial" w:hAnsi="Arial" w:cs="Arial"/>
           <w:b/>
           <w:bCs/>
           <w:sz w:val="32"/>
           <w:szCs w:val="32"/>
         </w:rPr>
-      </w:pPr>
-      <w:r>
-        <w:rPr>
-          <w:b/>
-          <w:bCs/>
-          <w:sz w:val="32"/>
-          <w:szCs w:val="32"/>
-        </w:rPr>
         <w:t>Instruções para o uso</w:t>
       </w:r>
     </w:p>
     <w:p>
       <w:pPr>
         <w:rPr>
-          <w:b/>
-          <w:bCs/>
-          <w:sz w:val="28"/>
-          <w:szCs w:val="28"/>
-        </w:rPr>
-      </w:pPr>
-      <w:r>
-        <w:rPr>
-          <w:b/>
-          <w:bCs/>
-          <w:sz w:val="28"/>
-          <w:szCs w:val="28"/>
-        </w:rPr>
-        <w:t xml:space="preserve">Atenção! O cálculo da delaminação por meio da contagem dos pixels não está com uma boa precisão, então </w:t>
-      </w:r>
-      <w:r>
-        <w:rPr>
-          <w:b/>
-          <w:bCs/>
-          <w:sz w:val="28"/>
-          <w:szCs w:val="28"/>
-        </w:rPr>
-        <w:t>dê preferência para usar imagens que o dano não está destacado em preto ou branco.</w:t>
-      </w:r>
-    </w:p>
-    <w:p>
-      <w:pPr>
-        <w:rPr>
+          <w:rFonts w:ascii="Arial" w:hAnsi="Arial" w:cs="Arial"/>
           <w:i/>
           <w:iCs/>
           <w:sz w:val="28"/>
@@ -66,64 +41,435 @@
           <w:sz w:val="28"/>
           <w:szCs w:val="28"/>
         </w:rPr>
-        <w:t>A escala depende de cada foto, o ideal que todas sigam um padrão de igual: distância focal e tamanho dos furos</w:t>
-      </w:r>
-    </w:p>
-    <w:p>
-      <w:r>
-        <w:t>As imagens que serão analisadas devem estar todas inseridas na pasta “</w:t>
-      </w:r>
-      <w:proofErr w:type="spellStart"/>
-      <w:r>
-        <w:t>images</w:t>
-      </w:r>
-      <w:proofErr w:type="spellEnd"/>
-      <w:r>
-        <w:t xml:space="preserve">” obrigatoriamente, isso em caso do </w:t>
-      </w:r>
-      <w:proofErr w:type="spellStart"/>
-      <w:r>
-        <w:t>algorítimo</w:t>
-      </w:r>
-      <w:proofErr w:type="spellEnd"/>
-      <w:r>
-        <w:t xml:space="preserve"> ser utilizado sem </w:t>
-      </w:r>
-      <w:r>
+        <w:t>A escala depende de cada foto, o ideal que todas sigam um padrão de igual distância focal</w:t>
+      </w:r>
+      <w:r>
+        <w:rPr>
+          <w:rFonts w:ascii="Arial" w:hAnsi="Arial" w:cs="Arial"/>
+          <w:i/>
+          <w:iCs/>
+          <w:sz w:val="28"/>
+          <w:szCs w:val="28"/>
+        </w:rPr>
+        <w:t>.</w:t>
+      </w:r>
+    </w:p>
+    <w:p>
+      <w:pPr>
+        <w:rPr>
+          <w:rFonts w:ascii="Arial" w:hAnsi="Arial" w:cs="Arial"/>
+        </w:rPr>
+      </w:pPr>
+      <w:r>
+        <w:rPr>
+          <w:rFonts w:ascii="Arial" w:hAnsi="Arial" w:cs="Arial"/>
+        </w:rPr>
+        <w:t xml:space="preserve">As imagens que serão analisadas devem estar todas inseridas na pasta “images” obrigatoriamente, isso em caso do algorítimo ser utilizado sem </w:t>
+      </w:r>
+      <w:r>
+        <w:rPr>
+          <w:rFonts w:ascii="Arial" w:hAnsi="Arial" w:cs="Arial"/>
+        </w:rPr>
         <w:t>alteração relacionadas a “obtenção” da imagem.</w:t>
       </w:r>
     </w:p>
     <w:p>
-      <w:r>
-        <w:t>Com o código sendo executado, r</w:t>
-      </w:r>
-      <w:r>
-        <w:t xml:space="preserve">elacionado a primeira pergunta: </w:t>
-      </w:r>
-      <w:r>
-        <w:t>“</w:t>
-      </w:r>
-      <w:r>
-        <w:t>A delaminação está destacada ou em contraste?</w:t>
-      </w:r>
-      <w:r>
-        <w:t>”</w:t>
-      </w:r>
-      <w:r>
-        <w:br/>
-        <w:t xml:space="preserve">A forma como se deve levar em consideração esse destaque ou contraste seria o seguinte ou semelhante: </w:t>
-      </w:r>
-    </w:p>
-    <w:p>
-      <w:r>
-        <w:rPr>
+      <w:pPr>
+        <w:rPr>
+          <w:rFonts w:ascii="Arial" w:hAnsi="Arial" w:cs="Arial"/>
+        </w:rPr>
+      </w:pPr>
+    </w:p>
+    <w:p>
+      <w:pPr>
+        <w:rPr>
+          <w:rFonts w:ascii="Arial" w:hAnsi="Arial" w:cs="Arial"/>
+          <w:sz w:val="28"/>
+          <w:szCs w:val="28"/>
+        </w:rPr>
+      </w:pPr>
+      <w:r>
+        <w:rPr>
+          <w:rFonts w:ascii="Arial" w:hAnsi="Arial" w:cs="Arial"/>
+          <w:sz w:val="28"/>
+          <w:szCs w:val="28"/>
+        </w:rPr>
+        <w:t>Execução do algor</w:t>
+      </w:r>
+      <w:r>
+        <w:rPr>
+          <w:rFonts w:ascii="Arial" w:hAnsi="Arial" w:cs="Arial"/>
+          <w:sz w:val="28"/>
+          <w:szCs w:val="28"/>
+        </w:rPr>
+        <w:t>i</w:t>
+      </w:r>
+      <w:r>
+        <w:rPr>
+          <w:rFonts w:ascii="Arial" w:hAnsi="Arial" w:cs="Arial"/>
+          <w:sz w:val="28"/>
+          <w:szCs w:val="28"/>
+        </w:rPr>
+        <w:t>tmo</w:t>
+      </w:r>
+    </w:p>
+    <w:p>
+      <w:pPr>
+        <w:rPr>
+          <w:rFonts w:ascii="Arial" w:hAnsi="Arial" w:cs="Arial"/>
+        </w:rPr>
+      </w:pPr>
+      <w:r>
+        <w:rPr>
+          <w:rFonts w:ascii="Arial" w:hAnsi="Arial" w:cs="Arial"/>
+        </w:rPr>
+        <w:t>O nome do arquivo deve ser escrito por completo exatamente igual, sem omitir parte alguma, seja alguma letra maiúsculo ou minúscula, a extensão da imagem (.png, .jpeg, etc), algum caractere diferente inserido (“-”, ”_”, “/”) – desde que seja aceito na nomeação do arquivo.</w:t>
+      </w:r>
+      <w:r>
+        <w:rPr>
+          <w:rFonts w:ascii="Arial" w:hAnsi="Arial" w:cs="Arial"/>
+        </w:rPr>
+        <w:t xml:space="preserve"> Caso a imagem esteja inserida dentro de alguma pasta, é necessário passar o nome dela também, seguido de “/”, então o nome do arquivo ou novamente o nome de uma pasta caso o arquivo não esteja nessa primeira pasta.</w:t>
+      </w:r>
+    </w:p>
+    <w:p>
+      <w:pPr>
+        <w:rPr>
+          <w:rFonts w:ascii="Arial" w:hAnsi="Arial" w:cs="Arial"/>
+        </w:rPr>
+      </w:pPr>
+      <w:r>
+        <w:rPr>
+          <w:rFonts w:ascii="Arial" w:hAnsi="Arial" w:cs="Arial"/>
+        </w:rPr>
+        <w:t>EXEMPLO</w:t>
+      </w:r>
+      <w:r>
+        <w:rPr>
+          <w:rFonts w:ascii="Arial" w:hAnsi="Arial" w:cs="Arial"/>
+        </w:rPr>
+        <w:t xml:space="preserve"> SEM PASTA</w:t>
+      </w:r>
+      <w:r>
+        <w:rPr>
+          <w:rFonts w:ascii="Arial" w:hAnsi="Arial" w:cs="Arial"/>
+        </w:rPr>
+        <w:t>: O nome do arquivo está como “Não-analisado.png”, a forma como será escrita deverá ser exatamente igual a como está originalmente, sendo “Não-analisado.png” a forma como deverá ser digitado</w:t>
+      </w:r>
+      <w:r>
+        <w:rPr>
+          <w:rFonts w:ascii="Arial" w:hAnsi="Arial" w:cs="Arial"/>
+        </w:rPr>
+        <w:t>.</w:t>
+      </w:r>
+    </w:p>
+    <w:p>
+      <w:pPr>
+        <w:rPr>
+          <w:rFonts w:ascii="Arial" w:hAnsi="Arial" w:cs="Arial"/>
+        </w:rPr>
+      </w:pPr>
+      <w:r>
+        <w:rPr>
+          <w:rFonts w:ascii="Arial" w:hAnsi="Arial" w:cs="Arial"/>
+        </w:rPr>
+        <w:t>EXEMPLO</w:t>
+      </w:r>
+      <w:r>
+        <w:rPr>
+          <w:rFonts w:ascii="Arial" w:hAnsi="Arial" w:cs="Arial"/>
+        </w:rPr>
+        <w:t xml:space="preserve"> COM PASTA:</w:t>
+      </w:r>
+      <w:r>
+        <w:rPr>
+          <w:rFonts w:ascii="Arial" w:hAnsi="Arial" w:cs="Arial"/>
+        </w:rPr>
+        <w:t xml:space="preserve"> O nome do arquivo está como “N</w:t>
+      </w:r>
+      <w:r>
+        <w:rPr>
+          <w:rFonts w:ascii="Arial" w:hAnsi="Arial" w:cs="Arial"/>
+        </w:rPr>
+        <w:t>a</w:t>
+      </w:r>
+      <w:r>
+        <w:rPr>
+          <w:rFonts w:ascii="Arial" w:hAnsi="Arial" w:cs="Arial"/>
+        </w:rPr>
+        <w:t>o-analisado.png”</w:t>
+      </w:r>
+      <w:r>
+        <w:rPr>
+          <w:rFonts w:ascii="Arial" w:hAnsi="Arial" w:cs="Arial"/>
+        </w:rPr>
+        <w:t xml:space="preserve"> dentro da pasta “testando”</w:t>
+      </w:r>
+      <w:r>
+        <w:rPr>
+          <w:rFonts w:ascii="Arial" w:hAnsi="Arial" w:cs="Arial"/>
+        </w:rPr>
+        <w:t>, a forma como será escrita deverá ser exatamente igual a como está originalmente</w:t>
+      </w:r>
+      <w:r>
+        <w:rPr>
+          <w:rFonts w:ascii="Arial" w:hAnsi="Arial" w:cs="Arial"/>
+        </w:rPr>
+        <w:t xml:space="preserve"> (pasta e arquivo)</w:t>
+      </w:r>
+      <w:r>
+        <w:rPr>
+          <w:rFonts w:ascii="Arial" w:hAnsi="Arial" w:cs="Arial"/>
+        </w:rPr>
+        <w:t>, sendo “</w:t>
+      </w:r>
+      <w:r>
+        <w:rPr>
+          <w:rFonts w:ascii="Arial" w:hAnsi="Arial" w:cs="Arial"/>
+        </w:rPr>
+        <w:t>testando/</w:t>
+      </w:r>
+      <w:r>
+        <w:rPr>
+          <w:rFonts w:ascii="Arial" w:hAnsi="Arial" w:cs="Arial"/>
+        </w:rPr>
+        <w:t>N</w:t>
+      </w:r>
+      <w:r>
+        <w:rPr>
+          <w:rFonts w:ascii="Arial" w:hAnsi="Arial" w:cs="Arial"/>
+        </w:rPr>
+        <w:t>a</w:t>
+      </w:r>
+      <w:r>
+        <w:rPr>
+          <w:rFonts w:ascii="Arial" w:hAnsi="Arial" w:cs="Arial"/>
+        </w:rPr>
+        <w:t>o-analisado.png” a forma como deverá ser digitado.</w:t>
+      </w:r>
+    </w:p>
+    <w:p>
+      <w:pPr>
+        <w:rPr>
+          <w:rFonts w:ascii="Arial" w:hAnsi="Arial" w:cs="Arial"/>
+          <w:sz w:val="28"/>
+          <w:szCs w:val="28"/>
+        </w:rPr>
+      </w:pPr>
+    </w:p>
+    <w:p>
+      <w:pPr>
+        <w:rPr>
+          <w:rFonts w:ascii="Arial" w:hAnsi="Arial" w:cs="Arial"/>
+          <w:sz w:val="28"/>
+          <w:szCs w:val="28"/>
+        </w:rPr>
+      </w:pPr>
+      <w:r>
+        <w:rPr>
+          <w:rFonts w:ascii="Arial" w:hAnsi="Arial" w:cs="Arial"/>
+          <w:sz w:val="28"/>
+          <w:szCs w:val="28"/>
+        </w:rPr>
+        <w:t>Ajustes</w:t>
+      </w:r>
+    </w:p>
+    <w:p>
+      <w:pPr>
+        <w:rPr>
+          <w:rFonts w:ascii="Arial" w:hAnsi="Arial" w:cs="Arial"/>
+        </w:rPr>
+      </w:pPr>
+      <w:r>
+        <w:rPr>
+          <w:rFonts w:ascii="Arial" w:hAnsi="Arial" w:cs="Arial"/>
+        </w:rPr>
+        <w:t>Embora a inserção da imagem já fazer o algoritmo funcionar, ele pode não trazer os melhores resultados possíveis por conta da escala. No caso das imagens que foram utilizadas, 238,9869</w:t>
+      </w:r>
+      <w:r>
+        <w:rPr>
+          <w:rFonts w:ascii="Arial" w:hAnsi="Arial" w:cs="Arial"/>
+        </w:rPr>
+        <w:t xml:space="preserve"> corresponde a quantidade de pixels presentes na imagem.</w:t>
+      </w:r>
+    </w:p>
+    <w:p>
+      <w:pPr>
+        <w:rPr>
+          <w:rFonts w:ascii="Arial" w:hAnsi="Arial" w:cs="Arial"/>
+        </w:rPr>
+      </w:pPr>
+      <w:r>
+        <w:rPr>
+          <w:rFonts w:ascii="Arial" w:hAnsi="Arial" w:cs="Arial"/>
+        </w:rPr>
+        <w:t>E</w:t>
+      </w:r>
+      <w:r>
+        <w:rPr>
+          <w:rFonts w:ascii="Arial" w:hAnsi="Arial" w:cs="Arial"/>
+        </w:rPr>
+        <w:t xml:space="preserve"> </w:t>
+      </w:r>
+      <w:r>
+        <w:rPr>
+          <w:rFonts w:ascii="Arial" w:hAnsi="Arial" w:cs="Arial"/>
+        </w:rPr>
+        <w:t>tem</w:t>
+      </w:r>
+      <w:r>
+        <w:rPr>
+          <w:rFonts w:ascii="Arial" w:hAnsi="Arial" w:cs="Arial"/>
+        </w:rPr>
+        <w:t xml:space="preserve"> a questão da “forma” da imagem, se ela está clara, escura, os sinais da delaminação estão mais perceptíveis que outros pontos, onde há um número de referência para que o algoritmo transforme em preto (neste caso, mas outras cores de pixels podem ser também usadas).</w:t>
+      </w:r>
+    </w:p>
+    <w:p>
+      <w:pPr>
+        <w:rPr>
+          <w:rFonts w:ascii="Arial" w:hAnsi="Arial" w:cs="Arial"/>
+        </w:rPr>
+      </w:pPr>
+      <w:r>
+        <w:rPr>
+          <w:rFonts w:ascii="Arial" w:hAnsi="Arial" w:cs="Arial"/>
+        </w:rPr>
+        <w:t xml:space="preserve">Também há a questão dos diâmetros da circunferência do furo quanto da que engloba toda delaminação causada durante a furação. A circunferência do furo pode até ser mais constante, tendo valores muito semelhantes (partindo da </w:t>
+      </w:r>
+      <w:r>
+        <w:rPr>
+          <w:rFonts w:ascii="Arial" w:hAnsi="Arial" w:cs="Arial"/>
+        </w:rPr>
+        <w:lastRenderedPageBreak/>
+        <w:t>ideia que se analise os furos realizados com apenas um tamanho de broca), mas o mesmo não necessária ocorre para a que contém toda a delaminação.</w:t>
+      </w:r>
+    </w:p>
+    <w:p>
+      <w:pPr>
+        <w:rPr>
+          <w:rFonts w:ascii="Arial" w:hAnsi="Arial" w:cs="Arial"/>
+        </w:rPr>
+      </w:pPr>
+      <w:r>
+        <w:rPr>
+          <w:rFonts w:ascii="Arial" w:hAnsi="Arial" w:cs="Arial"/>
+        </w:rPr>
+        <w:t xml:space="preserve">Todos </w:t>
+      </w:r>
+      <w:r>
+        <w:rPr>
+          <w:rFonts w:ascii="Arial" w:hAnsi="Arial" w:cs="Arial"/>
+        </w:rPr>
+        <w:t>acabam sendo relativos:</w:t>
+      </w:r>
+    </w:p>
+    <w:p>
+      <w:pPr>
+        <w:pStyle w:val="PargrafodaLista"/>
+        <w:numPr>
+          <w:ilvl w:val="0"/>
+          <w:numId w:val="1"/>
+        </w:numPr>
+        <w:rPr>
+          <w:rFonts w:ascii="Arial" w:hAnsi="Arial" w:cs="Arial"/>
+        </w:rPr>
+      </w:pPr>
+      <w:r>
+        <w:rPr>
+          <w:rFonts w:ascii="Arial" w:hAnsi="Arial" w:cs="Arial"/>
+        </w:rPr>
+        <w:t>A escala com relação a sessão de fotos feita por cada um</w:t>
+      </w:r>
+    </w:p>
+    <w:p>
+      <w:pPr>
+        <w:pStyle w:val="PargrafodaLista"/>
+        <w:numPr>
+          <w:ilvl w:val="1"/>
+          <w:numId w:val="1"/>
+        </w:numPr>
+        <w:rPr>
+          <w:rFonts w:ascii="Arial" w:hAnsi="Arial" w:cs="Arial"/>
+        </w:rPr>
+      </w:pPr>
+      <w:r>
+        <w:rPr>
+          <w:rFonts w:ascii="Arial" w:hAnsi="Arial" w:cs="Arial"/>
+        </w:rPr>
+        <w:t>O ideal seja que a escala seja a mesma para todas, facilitará e agilizará.</w:t>
+      </w:r>
+    </w:p>
+    <w:p>
+      <w:pPr>
+        <w:pStyle w:val="PargrafodaLista"/>
+        <w:numPr>
+          <w:ilvl w:val="0"/>
+          <w:numId w:val="1"/>
+        </w:numPr>
+        <w:rPr>
+          <w:rFonts w:ascii="Arial" w:hAnsi="Arial" w:cs="Arial"/>
+        </w:rPr>
+      </w:pPr>
+      <w:r>
+        <w:rPr>
+          <w:rFonts w:ascii="Arial" w:hAnsi="Arial" w:cs="Arial"/>
+        </w:rPr>
+        <w:t>O número de comparação</w:t>
+      </w:r>
+    </w:p>
+    <w:p>
+      <w:pPr>
+        <w:pStyle w:val="PargrafodaLista"/>
+        <w:numPr>
+          <w:ilvl w:val="1"/>
+          <w:numId w:val="1"/>
+        </w:numPr>
+        <w:rPr>
+          <w:rFonts w:ascii="Arial" w:hAnsi="Arial" w:cs="Arial"/>
+        </w:rPr>
+      </w:pPr>
+      <w:r>
+        <w:rPr>
+          <w:rFonts w:ascii="Arial" w:hAnsi="Arial" w:cs="Arial"/>
+        </w:rPr>
+        <w:t>Caso as imagens estejam com a mesma escala, o valor dos pixels constituintes da delaminação não serão sempre a mesma quantidade e nem exatamente os mesmos valores.</w:t>
+      </w:r>
+    </w:p>
+    <w:p>
+      <w:pPr>
+        <w:pStyle w:val="PargrafodaLista"/>
+        <w:numPr>
+          <w:ilvl w:val="1"/>
+          <w:numId w:val="1"/>
+        </w:numPr>
+        <w:rPr>
+          <w:rFonts w:ascii="Arial" w:hAnsi="Arial" w:cs="Arial"/>
+        </w:rPr>
+      </w:pPr>
+      <w:r>
+        <w:rPr>
+          <w:rFonts w:ascii="Arial" w:hAnsi="Arial" w:cs="Arial"/>
+        </w:rPr>
+        <w:t>Exemplo:</w:t>
+      </w:r>
+    </w:p>
+    <w:p>
+      <w:pPr>
+        <w:ind w:left="1416"/>
+        <w:rPr>
+          <w:rFonts w:ascii="Arial" w:hAnsi="Arial" w:cs="Arial"/>
+        </w:rPr>
+      </w:pPr>
+      <w:r>
+        <w:rPr>
+          <w:rFonts w:ascii="Arial" w:hAnsi="Arial" w:cs="Arial"/>
           <w:noProof/>
         </w:rPr>
         <w:drawing>
-          <wp:inline distT="0" distB="0" distL="0" distR="0" wp14:anchorId="74A3A6E6" wp14:editId="7881B0D5">
-            <wp:extent cx="5355771" cy="4050030"/>
-            <wp:effectExtent l="0" t="0" r="0" b="7620"/>
-            <wp:docPr id="1" name="Imagem 1" descr="Forma, Círculo&#10;&#10;O conteúdo gerado por IA pode estar incorreto."/>
+          <wp:inline distT="0" distB="0" distL="0" distR="0" wp14:anchorId="46665F99" wp14:editId="79B552EF">
+            <wp:extent cx="5400040" cy="4283710"/>
+            <wp:effectExtent l="0" t="0" r="0" b="2540"/>
+            <wp:docPr id="1" name="Imagem 1"/>
             <wp:cNvGraphicFramePr>
               <a:graphicFrameLocks xmlns:a="http://schemas.openxmlformats.org/drawingml/2006/main" noChangeAspect="1"/>
             </wp:cNvGraphicFramePr>
@@ -131,17 +477,11 @@
               <a:graphicData uri="http://schemas.openxmlformats.org/drawingml/2006/picture">
                 <pic:pic xmlns:pic="http://schemas.openxmlformats.org/drawingml/2006/picture">
                   <pic:nvPicPr>
-                    <pic:cNvPr id="1" name="Imagem 1" descr="Forma, Círculo&#10;&#10;O conteúdo gerado por IA pode estar incorreto."/>
+                    <pic:cNvPr id="1" name=""/>
                     <pic:cNvPicPr/>
                   </pic:nvPicPr>
                   <pic:blipFill>
-                    <a:blip r:embed="rId4" cstate="print">
-                      <a:extLst>
-                        <a:ext uri="{28A0092B-C50C-407E-A947-70E740481C1C}">
-                          <a14:useLocalDpi xmlns:a14="http://schemas.microsoft.com/office/drawing/2010/main" val="0"/>
-                        </a:ext>
-                      </a:extLst>
-                    </a:blip>
+                    <a:blip r:embed="rId5"/>
                     <a:stretch>
                       <a:fillRect/>
                     </a:stretch>
@@ -149,7 +489,7 @@
                   <pic:spPr>
                     <a:xfrm>
                       <a:off x="0" y="0"/>
-                      <a:ext cx="5359675" cy="4052982"/>
+                      <a:ext cx="5400040" cy="4283710"/>
                     </a:xfrm>
                     <a:prstGeom prst="rect">
                       <a:avLst/>
@@ -163,37 +503,23 @@
       </w:r>
     </w:p>
     <w:p>
-      <w:r>
-        <w:t xml:space="preserve">Então caso a imagem esteja semelhante a essa, sua resposta deve </w:t>
-      </w:r>
-      <w:proofErr w:type="gramStart"/>
-      <w:r>
-        <w:t>ser  “</w:t>
-      </w:r>
-      <w:proofErr w:type="gramEnd"/>
-      <w:r>
-        <w:t>s”, caso contrário, “n” deve ser digitado.</w:t>
-      </w:r>
-    </w:p>
-    <w:p/>
-    <w:p/>
-    <w:p/>
-    <w:p/>
-    <w:p>
-      <w:r>
-        <w:t>Exemplo de como deve estar a imagem (ou semelhante) para que a resposta seja “n”</w:t>
-      </w:r>
-    </w:p>
-    <w:p>
-      <w:r>
-        <w:rPr>
+      <w:pPr>
+        <w:ind w:left="1416"/>
+        <w:rPr>
+          <w:rFonts w:ascii="Arial" w:hAnsi="Arial" w:cs="Arial"/>
+        </w:rPr>
+      </w:pPr>
+      <w:r>
+        <w:rPr>
+          <w:rFonts w:ascii="Arial" w:hAnsi="Arial" w:cs="Arial"/>
           <w:noProof/>
         </w:rPr>
+        <w:lastRenderedPageBreak/>
         <w:drawing>
-          <wp:inline distT="0" distB="0" distL="0" distR="0" wp14:anchorId="568D04A8" wp14:editId="17184FA9">
-            <wp:extent cx="5400040" cy="4050030"/>
-            <wp:effectExtent l="0" t="0" r="0" b="7620"/>
-            <wp:docPr id="2" name="Imagem 2" descr="Uma imagem contendo arco, espelho, ponte, grande&#10;&#10;O conteúdo gerado por IA pode estar incorreto."/>
+          <wp:inline distT="0" distB="0" distL="0" distR="0" wp14:anchorId="18D0DA9E" wp14:editId="5B0B7C0F">
+            <wp:extent cx="5400040" cy="4309110"/>
+            <wp:effectExtent l="0" t="0" r="0" b="0"/>
+            <wp:docPr id="3" name="Imagem 3"/>
             <wp:cNvGraphicFramePr>
               <a:graphicFrameLocks xmlns:a="http://schemas.openxmlformats.org/drawingml/2006/main" noChangeAspect="1"/>
             </wp:cNvGraphicFramePr>
@@ -201,17 +527,11 @@
               <a:graphicData uri="http://schemas.openxmlformats.org/drawingml/2006/picture">
                 <pic:pic xmlns:pic="http://schemas.openxmlformats.org/drawingml/2006/picture">
                   <pic:nvPicPr>
-                    <pic:cNvPr id="2" name="Imagem 2" descr="Uma imagem contendo arco, espelho, ponte, grande&#10;&#10;O conteúdo gerado por IA pode estar incorreto."/>
+                    <pic:cNvPr id="1" name=""/>
                     <pic:cNvPicPr/>
                   </pic:nvPicPr>
                   <pic:blipFill>
-                    <a:blip r:embed="rId5" cstate="print">
-                      <a:extLst>
-                        <a:ext uri="{28A0092B-C50C-407E-A947-70E740481C1C}">
-                          <a14:useLocalDpi xmlns:a14="http://schemas.microsoft.com/office/drawing/2010/main" val="0"/>
-                        </a:ext>
-                      </a:extLst>
-                    </a:blip>
+                    <a:blip r:embed="rId6"/>
                     <a:stretch>
                       <a:fillRect/>
                     </a:stretch>
@@ -219,7 +539,7 @@
                   <pic:spPr>
                     <a:xfrm>
                       <a:off x="0" y="0"/>
-                      <a:ext cx="5400040" cy="4050030"/>
+                      <a:ext cx="5400040" cy="4309110"/>
                     </a:xfrm>
                     <a:prstGeom prst="rect">
                       <a:avLst/>
@@ -232,91 +552,151 @@
         </w:drawing>
       </w:r>
     </w:p>
-    <w:p/>
-    <w:p>
-      <w:r>
-        <w:t>2° pergunta (caso a resposta tenha sido “s”):</w:t>
-      </w:r>
-    </w:p>
-    <w:p>
-      <w:r>
-        <w:t>O nome do arquivo deve ser escrito por completo exatamente igual, sem omitir parte alguma, seja alguma letra maiúsculo ou minúscula, a extensão da imagem (.png, .jpeg, etc), algum caractere diferente inserido (“-”</w:t>
-      </w:r>
-      <w:proofErr w:type="gramStart"/>
-      <w:r>
-        <w:t>, ”</w:t>
-      </w:r>
-      <w:proofErr w:type="gramEnd"/>
-      <w:r>
-        <w:t>_”, “/”) – desde que seja aceito na nomeação do arquivo.</w:t>
-      </w:r>
-    </w:p>
-    <w:p>
-      <w:r>
-        <w:t>EXEMPLO: O nome do arquivo está como “Não-analisado.png”, a forma como será escrita deverá ser exatamente igual a como está originalmente, sendo “Não-analisado.png” a forma como deverá ser digitado.</w:t>
-      </w:r>
-    </w:p>
-    <w:p/>
-    <w:p>
-      <w:r>
-        <w:t>3°pergunta: “</w:t>
-      </w:r>
-      <w:r>
-        <w:t xml:space="preserve">Os sinais de delaminação está com a cor preta ou </w:t>
-      </w:r>
-      <w:proofErr w:type="gramStart"/>
-      <w:r>
-        <w:t>branca ?</w:t>
-      </w:r>
-      <w:proofErr w:type="gramEnd"/>
-      <w:r>
-        <w:t>“:</w:t>
-      </w:r>
-    </w:p>
-    <w:p>
-      <w:r>
-        <w:lastRenderedPageBreak/>
-        <w:t>Essa pergunta se refere a como a delaminação está destacada, apenas. Tomando como exemplo a imagem que foi inserida anteriormente, a resposta deverá ser “branca”</w:t>
-      </w:r>
-    </w:p>
-    <w:p/>
-    <w:p>
-      <w:r>
-        <w:t>2° pergunta (caso a resposta tenha sido “n”):</w:t>
-      </w:r>
-    </w:p>
-    <w:p>
-      <w:r>
-        <w:t xml:space="preserve">O nome do arquivo deve ser escrito por completo exatamente igual, sem omitir parte alguma, seja alguma letra maiúsculo ou minúscula, a extensão da imagem (.png, .jpeg, </w:t>
-      </w:r>
-      <w:proofErr w:type="spellStart"/>
-      <w:r>
-        <w:t>etc</w:t>
-      </w:r>
-      <w:proofErr w:type="spellEnd"/>
-      <w:r>
-        <w:t>), algum caractere diferente inserido (“-”</w:t>
-      </w:r>
-      <w:proofErr w:type="gramStart"/>
-      <w:r>
-        <w:t>, ”</w:t>
-      </w:r>
-      <w:proofErr w:type="gramEnd"/>
-      <w:r>
-        <w:t xml:space="preserve">_”, “/” </w:t>
-      </w:r>
-      <w:proofErr w:type="spellStart"/>
-      <w:r>
-        <w:t>etc</w:t>
-      </w:r>
-      <w:proofErr w:type="spellEnd"/>
-      <w:r>
-        <w:t>) – desde que seja aceito na nomeação do arquivo.</w:t>
-      </w:r>
-    </w:p>
-    <w:p>
-      <w:r>
-        <w:t>EXEMPLO: O nome do arquivo está como “Não-analisado.png”, a forma como será escrita deverá ser exatamente igual a como está originalmente, sendo “Não-analisado.png” a forma como deverá ser digitado.</w:t>
+    <w:p>
+      <w:pPr>
+        <w:pStyle w:val="PargrafodaLista"/>
+        <w:ind w:left="1416"/>
+        <w:rPr>
+          <w:rFonts w:ascii="Arial" w:hAnsi="Arial" w:cs="Arial"/>
+        </w:rPr>
+      </w:pPr>
+      <w:r>
+        <w:rPr>
+          <w:rFonts w:ascii="Arial" w:hAnsi="Arial" w:cs="Arial"/>
+        </w:rPr>
+        <w:t>Ambas imagens foram analisadas com o mesmo valor de comparação dos pixels e possuem a mesma escala, mas por conta do número de comparação, o valor da área da delaminação e do fator por meio da razão entre: área da delaminação/área da “coroa”</w:t>
+      </w:r>
+      <w:r>
+        <w:rPr>
+          <w:rFonts w:ascii="Arial" w:hAnsi="Arial" w:cs="Arial"/>
+        </w:rPr>
+        <w:t xml:space="preserve"> possuem resultados distintos – além também de considerar que os furos não possuirão sempre a mesma quantidade de delaminação.</w:t>
+      </w:r>
+    </w:p>
+    <w:p>
+      <w:pPr>
+        <w:pStyle w:val="PargrafodaLista"/>
+        <w:numPr>
+          <w:ilvl w:val="0"/>
+          <w:numId w:val="3"/>
+        </w:numPr>
+        <w:rPr>
+          <w:rFonts w:ascii="Arial" w:hAnsi="Arial" w:cs="Arial"/>
+        </w:rPr>
+      </w:pPr>
+      <w:r>
+        <w:rPr>
+          <w:rFonts w:ascii="Arial" w:hAnsi="Arial" w:cs="Arial"/>
+        </w:rPr>
+        <w:t>Diâmetros:</w:t>
+      </w:r>
+    </w:p>
+    <w:p>
+      <w:pPr>
+        <w:pStyle w:val="PargrafodaLista"/>
+        <w:numPr>
+          <w:ilvl w:val="1"/>
+          <w:numId w:val="3"/>
+        </w:numPr>
+        <w:rPr>
+          <w:rFonts w:ascii="Arial" w:hAnsi="Arial" w:cs="Arial"/>
+        </w:rPr>
+      </w:pPr>
+      <w:r>
+        <w:rPr>
+          <w:rFonts w:ascii="Arial" w:hAnsi="Arial" w:cs="Arial"/>
+        </w:rPr>
+        <w:t>Furo</w:t>
+      </w:r>
+    </w:p>
+    <w:p>
+      <w:pPr>
+        <w:pStyle w:val="PargrafodaLista"/>
+        <w:numPr>
+          <w:ilvl w:val="2"/>
+          <w:numId w:val="3"/>
+        </w:numPr>
+        <w:rPr>
+          <w:rFonts w:ascii="Arial" w:hAnsi="Arial" w:cs="Arial"/>
+        </w:rPr>
+      </w:pPr>
+      <w:r>
+        <w:rPr>
+          <w:rFonts w:ascii="Arial" w:hAnsi="Arial" w:cs="Arial"/>
+        </w:rPr>
+        <w:t>Seria interessante ir realizando ajustes conforme o necessário para uma maior precisão, mas não variará tanto os resultados.</w:t>
+      </w:r>
+    </w:p>
+    <w:p>
+      <w:pPr>
+        <w:pStyle w:val="PargrafodaLista"/>
+        <w:numPr>
+          <w:ilvl w:val="1"/>
+          <w:numId w:val="3"/>
+        </w:numPr>
+        <w:rPr>
+          <w:rFonts w:ascii="Arial" w:hAnsi="Arial" w:cs="Arial"/>
+        </w:rPr>
+      </w:pPr>
+      <w:r>
+        <w:rPr>
+          <w:rFonts w:ascii="Arial" w:hAnsi="Arial" w:cs="Arial"/>
+        </w:rPr>
+        <w:t>Engloba delaminação</w:t>
+      </w:r>
+    </w:p>
+    <w:p>
+      <w:pPr>
+        <w:pStyle w:val="PargrafodaLista"/>
+        <w:numPr>
+          <w:ilvl w:val="2"/>
+          <w:numId w:val="3"/>
+        </w:numPr>
+        <w:rPr>
+          <w:rFonts w:ascii="Arial" w:hAnsi="Arial" w:cs="Arial"/>
+        </w:rPr>
+      </w:pPr>
+      <w:r>
+        <w:rPr>
+          <w:rFonts w:ascii="Arial" w:hAnsi="Arial" w:cs="Arial"/>
+        </w:rPr>
+        <w:t>Deve ser ajustado conforme cada imagem, pois pode ter mais influ</w:t>
+      </w:r>
+      <w:r>
+        <w:rPr>
+          <w:rFonts w:ascii="Arial" w:hAnsi="Arial" w:cs="Arial"/>
+        </w:rPr>
+        <w:t>ê</w:t>
+      </w:r>
+      <w:r>
+        <w:rPr>
+          <w:rFonts w:ascii="Arial" w:hAnsi="Arial" w:cs="Arial"/>
+        </w:rPr>
+        <w:t xml:space="preserve">ncia nos resultados, dependendo </w:t>
+      </w:r>
+      <w:r>
+        <w:rPr>
+          <w:rFonts w:ascii="Arial" w:hAnsi="Arial" w:cs="Arial"/>
+        </w:rPr>
+        <w:t>d</w:t>
+      </w:r>
+      <w:r>
+        <w:rPr>
+          <w:rFonts w:ascii="Arial" w:hAnsi="Arial" w:cs="Arial"/>
+        </w:rPr>
+        <w:t xml:space="preserve">o quão diferente for o tamanho </w:t>
+      </w:r>
+      <w:r>
+        <w:rPr>
+          <w:rFonts w:ascii="Arial" w:hAnsi="Arial" w:cs="Arial"/>
+        </w:rPr>
+        <w:t xml:space="preserve">do alcance </w:t>
+      </w:r>
+      <w:r>
+        <w:rPr>
+          <w:rFonts w:ascii="Arial" w:hAnsi="Arial" w:cs="Arial"/>
+        </w:rPr>
+        <w:t>de algumas delaminações para outras.</w:t>
       </w:r>
     </w:p>
     <w:sectPr>
@@ -327,6 +707,359 @@
     </w:sectPr>
   </w:body>
 </w:document>
+</file>
+
+<file path=word/numbering.xml><?xml version="1.0" encoding="utf-8"?>
+<w:numbering xmlns:wpc="http://schemas.microsoft.com/office/word/2010/wordprocessingCanvas" xmlns:cx="http://schemas.microsoft.com/office/drawing/2014/chartex" xmlns:cx1="http://schemas.microsoft.com/office/drawing/2015/9/8/chartex" xmlns:cx2="http://schemas.microsoft.com/office/drawing/2015/10/21/chartex" xmlns:cx3="http://schemas.microsoft.com/office/drawing/2016/5/9/chartex" xmlns:cx4="http://schemas.microsoft.com/office/drawing/2016/5/10/chartex" xmlns:cx5="http://schemas.microsoft.com/office/drawing/2016/5/11/chartex" xmlns:cx6="http://schemas.microsoft.com/office/drawing/2016/5/12/chartex" xmlns:cx7="http://schemas.microsoft.com/office/drawing/2016/5/13/chartex" xmlns:cx8="http://schemas.microsoft.com/office/drawing/2016/5/14/chartex" xmlns:mc="http://schemas.openxmlformats.org/markup-compatibility/2006" xmlns:aink="http://schemas.microsoft.com/office/drawing/2016/ink" xmlns:am3d="http://schemas.microsoft.com/office/drawing/2017/model3d" xmlns:o="urn:schemas-microsoft-com:office:office" xmlns:oel="http://schemas.microsoft.com/office/2019/extlst" xmlns:r="http://schemas.openxmlformats.org/officeDocument/2006/relationships" xmlns:m="http://schemas.openxmlformats.org/officeDocument/2006/math" xmlns:v="urn:schemas-microsoft-com:vml" xmlns:wp14="http://schemas.microsoft.com/office/word/2010/wordprocessingDrawing" xmlns:wp="http://schemas.openxmlformats.org/drawingml/2006/wordprocessingDrawing" xmlns:w10="urn:schemas-microsoft-com:office:word" xmlns:w="http://schemas.openxmlformats.org/wordprocessingml/2006/main" xmlns:w14="http://schemas.microsoft.com/office/word/2010/wordml" xmlns:w15="http://schemas.microsoft.com/office/word/2012/wordml" xmlns:w16cex="http://schemas.microsoft.com/office/word/2018/wordml/cex" xmlns:w16cid="http://schemas.microsoft.com/office/word/2016/wordml/cid" xmlns:w16="http://schemas.microsoft.com/office/word/2018/wordml" xmlns:w16sdtdh="http://schemas.microsoft.com/office/word/2020/wordml/sdtdatahash" xmlns:w16se="http://schemas.microsoft.com/office/word/2015/wordml/symex" xmlns:wpg="http://schemas.microsoft.com/office/word/2010/wordprocessingGroup" xmlns:wpi="http://schemas.microsoft.com/office/word/2010/wordprocessingInk" xmlns:wne="http://schemas.microsoft.com/office/word/2006/wordml" xmlns:wps="http://schemas.microsoft.com/office/word/2010/wordprocessingShape" mc:Ignorable="w14 w15 w16se w16cid w16 w16cex w16sdtdh wp14">
+  <w:abstractNum w:abstractNumId="0" w15:restartNumberingAfterBreak="0">
+    <w:nsid w:val="0369015C"/>
+    <w:multiLevelType w:val="hybridMultilevel"/>
+    <w:tmpl w:val="91F85D1E"/>
+    <w:lvl w:ilvl="0" w:tplc="04160001">
+      <w:start w:val="1"/>
+      <w:numFmt w:val="bullet"/>
+      <w:lvlText w:val=""/>
+      <w:lvlJc w:val="left"/>
+      <w:pPr>
+        <w:ind w:left="720" w:hanging="360"/>
+      </w:pPr>
+      <w:rPr>
+        <w:rFonts w:ascii="Symbol" w:hAnsi="Symbol" w:hint="default"/>
+      </w:rPr>
+    </w:lvl>
+    <w:lvl w:ilvl="1" w:tplc="04160003">
+      <w:start w:val="1"/>
+      <w:numFmt w:val="bullet"/>
+      <w:lvlText w:val="o"/>
+      <w:lvlJc w:val="left"/>
+      <w:pPr>
+        <w:ind w:left="1440" w:hanging="360"/>
+      </w:pPr>
+      <w:rPr>
+        <w:rFonts w:ascii="Courier New" w:hAnsi="Courier New" w:cs="Courier New" w:hint="default"/>
+      </w:rPr>
+    </w:lvl>
+    <w:lvl w:ilvl="2" w:tplc="04160005">
+      <w:start w:val="1"/>
+      <w:numFmt w:val="bullet"/>
+      <w:lvlText w:val=""/>
+      <w:lvlJc w:val="left"/>
+      <w:pPr>
+        <w:ind w:left="2160" w:hanging="360"/>
+      </w:pPr>
+      <w:rPr>
+        <w:rFonts w:ascii="Wingdings" w:hAnsi="Wingdings" w:hint="default"/>
+      </w:rPr>
+    </w:lvl>
+    <w:lvl w:ilvl="3" w:tplc="04160001" w:tentative="1">
+      <w:start w:val="1"/>
+      <w:numFmt w:val="bullet"/>
+      <w:lvlText w:val=""/>
+      <w:lvlJc w:val="left"/>
+      <w:pPr>
+        <w:ind w:left="2880" w:hanging="360"/>
+      </w:pPr>
+      <w:rPr>
+        <w:rFonts w:ascii="Symbol" w:hAnsi="Symbol" w:hint="default"/>
+      </w:rPr>
+    </w:lvl>
+    <w:lvl w:ilvl="4" w:tplc="04160003" w:tentative="1">
+      <w:start w:val="1"/>
+      <w:numFmt w:val="bullet"/>
+      <w:lvlText w:val="o"/>
+      <w:lvlJc w:val="left"/>
+      <w:pPr>
+        <w:ind w:left="3600" w:hanging="360"/>
+      </w:pPr>
+      <w:rPr>
+        <w:rFonts w:ascii="Courier New" w:hAnsi="Courier New" w:cs="Courier New" w:hint="default"/>
+      </w:rPr>
+    </w:lvl>
+    <w:lvl w:ilvl="5" w:tplc="04160005" w:tentative="1">
+      <w:start w:val="1"/>
+      <w:numFmt w:val="bullet"/>
+      <w:lvlText w:val=""/>
+      <w:lvlJc w:val="left"/>
+      <w:pPr>
+        <w:ind w:left="4320" w:hanging="360"/>
+      </w:pPr>
+      <w:rPr>
+        <w:rFonts w:ascii="Wingdings" w:hAnsi="Wingdings" w:hint="default"/>
+      </w:rPr>
+    </w:lvl>
+    <w:lvl w:ilvl="6" w:tplc="04160001" w:tentative="1">
+      <w:start w:val="1"/>
+      <w:numFmt w:val="bullet"/>
+      <w:lvlText w:val=""/>
+      <w:lvlJc w:val="left"/>
+      <w:pPr>
+        <w:ind w:left="5040" w:hanging="360"/>
+      </w:pPr>
+      <w:rPr>
+        <w:rFonts w:ascii="Symbol" w:hAnsi="Symbol" w:hint="default"/>
+      </w:rPr>
+    </w:lvl>
+    <w:lvl w:ilvl="7" w:tplc="04160003" w:tentative="1">
+      <w:start w:val="1"/>
+      <w:numFmt w:val="bullet"/>
+      <w:lvlText w:val="o"/>
+      <w:lvlJc w:val="left"/>
+      <w:pPr>
+        <w:ind w:left="5760" w:hanging="360"/>
+      </w:pPr>
+      <w:rPr>
+        <w:rFonts w:ascii="Courier New" w:hAnsi="Courier New" w:cs="Courier New" w:hint="default"/>
+      </w:rPr>
+    </w:lvl>
+    <w:lvl w:ilvl="8" w:tplc="04160005" w:tentative="1">
+      <w:start w:val="1"/>
+      <w:numFmt w:val="bullet"/>
+      <w:lvlText w:val=""/>
+      <w:lvlJc w:val="left"/>
+      <w:pPr>
+        <w:ind w:left="6480" w:hanging="360"/>
+      </w:pPr>
+      <w:rPr>
+        <w:rFonts w:ascii="Wingdings" w:hAnsi="Wingdings" w:hint="default"/>
+      </w:rPr>
+    </w:lvl>
+  </w:abstractNum>
+  <w:abstractNum w:abstractNumId="1" w15:restartNumberingAfterBreak="0">
+    <w:nsid w:val="091223DC"/>
+    <w:multiLevelType w:val="hybridMultilevel"/>
+    <w:tmpl w:val="DCC63F20"/>
+    <w:lvl w:ilvl="0" w:tplc="04160001">
+      <w:start w:val="1"/>
+      <w:numFmt w:val="bullet"/>
+      <w:lvlText w:val=""/>
+      <w:lvlJc w:val="left"/>
+      <w:pPr>
+        <w:ind w:left="1776" w:hanging="360"/>
+      </w:pPr>
+      <w:rPr>
+        <w:rFonts w:ascii="Symbol" w:hAnsi="Symbol" w:hint="default"/>
+      </w:rPr>
+    </w:lvl>
+    <w:lvl w:ilvl="1" w:tplc="04160003" w:tentative="1">
+      <w:start w:val="1"/>
+      <w:numFmt w:val="bullet"/>
+      <w:lvlText w:val="o"/>
+      <w:lvlJc w:val="left"/>
+      <w:pPr>
+        <w:ind w:left="2496" w:hanging="360"/>
+      </w:pPr>
+      <w:rPr>
+        <w:rFonts w:ascii="Courier New" w:hAnsi="Courier New" w:cs="Courier New" w:hint="default"/>
+      </w:rPr>
+    </w:lvl>
+    <w:lvl w:ilvl="2" w:tplc="04160005" w:tentative="1">
+      <w:start w:val="1"/>
+      <w:numFmt w:val="bullet"/>
+      <w:lvlText w:val=""/>
+      <w:lvlJc w:val="left"/>
+      <w:pPr>
+        <w:ind w:left="3216" w:hanging="360"/>
+      </w:pPr>
+      <w:rPr>
+        <w:rFonts w:ascii="Wingdings" w:hAnsi="Wingdings" w:hint="default"/>
+      </w:rPr>
+    </w:lvl>
+    <w:lvl w:ilvl="3" w:tplc="04160001" w:tentative="1">
+      <w:start w:val="1"/>
+      <w:numFmt w:val="bullet"/>
+      <w:lvlText w:val=""/>
+      <w:lvlJc w:val="left"/>
+      <w:pPr>
+        <w:ind w:left="3936" w:hanging="360"/>
+      </w:pPr>
+      <w:rPr>
+        <w:rFonts w:ascii="Symbol" w:hAnsi="Symbol" w:hint="default"/>
+      </w:rPr>
+    </w:lvl>
+    <w:lvl w:ilvl="4" w:tplc="04160003" w:tentative="1">
+      <w:start w:val="1"/>
+      <w:numFmt w:val="bullet"/>
+      <w:lvlText w:val="o"/>
+      <w:lvlJc w:val="left"/>
+      <w:pPr>
+        <w:ind w:left="4656" w:hanging="360"/>
+      </w:pPr>
+      <w:rPr>
+        <w:rFonts w:ascii="Courier New" w:hAnsi="Courier New" w:cs="Courier New" w:hint="default"/>
+      </w:rPr>
+    </w:lvl>
+    <w:lvl w:ilvl="5" w:tplc="04160005" w:tentative="1">
+      <w:start w:val="1"/>
+      <w:numFmt w:val="bullet"/>
+      <w:lvlText w:val=""/>
+      <w:lvlJc w:val="left"/>
+      <w:pPr>
+        <w:ind w:left="5376" w:hanging="360"/>
+      </w:pPr>
+      <w:rPr>
+        <w:rFonts w:ascii="Wingdings" w:hAnsi="Wingdings" w:hint="default"/>
+      </w:rPr>
+    </w:lvl>
+    <w:lvl w:ilvl="6" w:tplc="04160001" w:tentative="1">
+      <w:start w:val="1"/>
+      <w:numFmt w:val="bullet"/>
+      <w:lvlText w:val=""/>
+      <w:lvlJc w:val="left"/>
+      <w:pPr>
+        <w:ind w:left="6096" w:hanging="360"/>
+      </w:pPr>
+      <w:rPr>
+        <w:rFonts w:ascii="Symbol" w:hAnsi="Symbol" w:hint="default"/>
+      </w:rPr>
+    </w:lvl>
+    <w:lvl w:ilvl="7" w:tplc="04160003" w:tentative="1">
+      <w:start w:val="1"/>
+      <w:numFmt w:val="bullet"/>
+      <w:lvlText w:val="o"/>
+      <w:lvlJc w:val="left"/>
+      <w:pPr>
+        <w:ind w:left="6816" w:hanging="360"/>
+      </w:pPr>
+      <w:rPr>
+        <w:rFonts w:ascii="Courier New" w:hAnsi="Courier New" w:cs="Courier New" w:hint="default"/>
+      </w:rPr>
+    </w:lvl>
+    <w:lvl w:ilvl="8" w:tplc="04160005" w:tentative="1">
+      <w:start w:val="1"/>
+      <w:numFmt w:val="bullet"/>
+      <w:lvlText w:val=""/>
+      <w:lvlJc w:val="left"/>
+      <w:pPr>
+        <w:ind w:left="7536" w:hanging="360"/>
+      </w:pPr>
+      <w:rPr>
+        <w:rFonts w:ascii="Wingdings" w:hAnsi="Wingdings" w:hint="default"/>
+      </w:rPr>
+    </w:lvl>
+  </w:abstractNum>
+  <w:abstractNum w:abstractNumId="2" w15:restartNumberingAfterBreak="0">
+    <w:nsid w:val="1D6D1B39"/>
+    <w:multiLevelType w:val="hybridMultilevel"/>
+    <w:tmpl w:val="24181206"/>
+    <w:lvl w:ilvl="0" w:tplc="04160001">
+      <w:start w:val="1"/>
+      <w:numFmt w:val="bullet"/>
+      <w:lvlText w:val=""/>
+      <w:lvlJc w:val="left"/>
+      <w:pPr>
+        <w:ind w:left="720" w:hanging="360"/>
+      </w:pPr>
+      <w:rPr>
+        <w:rFonts w:ascii="Symbol" w:hAnsi="Symbol" w:hint="default"/>
+      </w:rPr>
+    </w:lvl>
+    <w:lvl w:ilvl="1" w:tplc="04160003">
+      <w:start w:val="1"/>
+      <w:numFmt w:val="bullet"/>
+      <w:lvlText w:val="o"/>
+      <w:lvlJc w:val="left"/>
+      <w:pPr>
+        <w:ind w:left="1440" w:hanging="360"/>
+      </w:pPr>
+      <w:rPr>
+        <w:rFonts w:ascii="Courier New" w:hAnsi="Courier New" w:cs="Courier New" w:hint="default"/>
+      </w:rPr>
+    </w:lvl>
+    <w:lvl w:ilvl="2" w:tplc="04160005" w:tentative="1">
+      <w:start w:val="1"/>
+      <w:numFmt w:val="bullet"/>
+      <w:lvlText w:val=""/>
+      <w:lvlJc w:val="left"/>
+      <w:pPr>
+        <w:ind w:left="2160" w:hanging="360"/>
+      </w:pPr>
+      <w:rPr>
+        <w:rFonts w:ascii="Wingdings" w:hAnsi="Wingdings" w:hint="default"/>
+      </w:rPr>
+    </w:lvl>
+    <w:lvl w:ilvl="3" w:tplc="04160001" w:tentative="1">
+      <w:start w:val="1"/>
+      <w:numFmt w:val="bullet"/>
+      <w:lvlText w:val=""/>
+      <w:lvlJc w:val="left"/>
+      <w:pPr>
+        <w:ind w:left="2880" w:hanging="360"/>
+      </w:pPr>
+      <w:rPr>
+        <w:rFonts w:ascii="Symbol" w:hAnsi="Symbol" w:hint="default"/>
+      </w:rPr>
+    </w:lvl>
+    <w:lvl w:ilvl="4" w:tplc="04160003" w:tentative="1">
+      <w:start w:val="1"/>
+      <w:numFmt w:val="bullet"/>
+      <w:lvlText w:val="o"/>
+      <w:lvlJc w:val="left"/>
+      <w:pPr>
+        <w:ind w:left="3600" w:hanging="360"/>
+      </w:pPr>
+      <w:rPr>
+        <w:rFonts w:ascii="Courier New" w:hAnsi="Courier New" w:cs="Courier New" w:hint="default"/>
+      </w:rPr>
+    </w:lvl>
+    <w:lvl w:ilvl="5" w:tplc="04160005" w:tentative="1">
+      <w:start w:val="1"/>
+      <w:numFmt w:val="bullet"/>
+      <w:lvlText w:val=""/>
+      <w:lvlJc w:val="left"/>
+      <w:pPr>
+        <w:ind w:left="4320" w:hanging="360"/>
+      </w:pPr>
+      <w:rPr>
+        <w:rFonts w:ascii="Wingdings" w:hAnsi="Wingdings" w:hint="default"/>
+      </w:rPr>
+    </w:lvl>
+    <w:lvl w:ilvl="6" w:tplc="04160001" w:tentative="1">
+      <w:start w:val="1"/>
+      <w:numFmt w:val="bullet"/>
+      <w:lvlText w:val=""/>
+      <w:lvlJc w:val="left"/>
+      <w:pPr>
+        <w:ind w:left="5040" w:hanging="360"/>
+      </w:pPr>
+      <w:rPr>
+        <w:rFonts w:ascii="Symbol" w:hAnsi="Symbol" w:hint="default"/>
+      </w:rPr>
+    </w:lvl>
+    <w:lvl w:ilvl="7" w:tplc="04160003" w:tentative="1">
+      <w:start w:val="1"/>
+      <w:numFmt w:val="bullet"/>
+      <w:lvlText w:val="o"/>
+      <w:lvlJc w:val="left"/>
+      <w:pPr>
+        <w:ind w:left="5760" w:hanging="360"/>
+      </w:pPr>
+      <w:rPr>
+        <w:rFonts w:ascii="Courier New" w:hAnsi="Courier New" w:cs="Courier New" w:hint="default"/>
+      </w:rPr>
+    </w:lvl>
+    <w:lvl w:ilvl="8" w:tplc="04160005" w:tentative="1">
+      <w:start w:val="1"/>
+      <w:numFmt w:val="bullet"/>
+      <w:lvlText w:val=""/>
+      <w:lvlJc w:val="left"/>
+      <w:pPr>
+        <w:ind w:left="6480" w:hanging="360"/>
+      </w:pPr>
+      <w:rPr>
+        <w:rFonts w:ascii="Wingdings" w:hAnsi="Wingdings" w:hint="default"/>
+      </w:rPr>
+    </w:lvl>
+  </w:abstractNum>
+  <w:num w:numId="1" w16cid:durableId="1093672318">
+    <w:abstractNumId w:val="2"/>
+  </w:num>
+  <w:num w:numId="2" w16cid:durableId="2123575218">
+    <w:abstractNumId w:val="1"/>
+  </w:num>
+  <w:num w:numId="3" w16cid:durableId="264729063">
+    <w:abstractNumId w:val="0"/>
+  </w:num>
+</w:numbering>
 </file>
 
 <file path=word/styles.xml><?xml version="1.0" encoding="utf-8"?>

</xml_diff>